<commit_message>
Abandoned Rec: tag (we can do it with rec. NONE)
</commit_message>
<xml_diff>
--- a/spec.docx
+++ b/spec.docx
@@ -1329,7 +1329,14 @@
           <w:b w:val="false"/>
           <w:bCs w:val="false"/>
         </w:rPr>
-        <w:t>is any line (inside an ID block) starting with “rec.”. It specifies recording date and location.</w:t>
+        <w:t xml:space="preserve">is any line (inside an ID block) starting with “rec.”. It specifies recording date and location. </w:t>
+      </w:r>
+      <w:r>
+        <w:rPr>
+          <w:b w:val="false"/>
+          <w:bCs w:val="false"/>
+        </w:rPr>
+        <w:t>(rec. NONE is special, in cases where we don’t have a usual recording line, but still need something to separate performer details from further details of the recording).</w:t>
       </w:r>
     </w:p>
     <w:p>
@@ -1583,15 +1590,6 @@
           <w:iCs w:val="false"/>
         </w:rPr>
         <w:t xml:space="preserve">A recording line </w:t>
-      </w:r>
-      <w:r>
-        <w:rPr>
-          <w:b w:val="false"/>
-          <w:bCs w:val="false"/>
-          <w:i w:val="false"/>
-          <w:iCs w:val="false"/>
-        </w:rPr>
-        <w:t>(or REC: NONE)</w:t>
       </w:r>
     </w:p>
     <w:p>
@@ -1963,32 +1961,6 @@
           <w:bCs w:val="false"/>
         </w:rPr>
         <w:t>[similar, to override what has been produced for performer or recording]</w:t>
-      </w:r>
-    </w:p>
-    <w:p>
-      <w:pPr>
-        <w:pStyle w:val="TextBody"/>
-        <w:numPr>
-          <w:ilvl w:val="0"/>
-          <w:numId w:val="6"/>
-        </w:numPr>
-        <w:bidi w:val="0"/>
-        <w:jc w:val="left"/>
-        <w:rPr/>
-      </w:pPr>
-      <w:r>
-        <w:rPr>
-          <w:b w:val="false"/>
-          <w:bCs w:val="false"/>
-        </w:rPr>
-        <w:t>R</w:t>
-      </w:r>
-      <w:r>
-        <w:rPr>
-          <w:b w:val="false"/>
-          <w:bCs w:val="false"/>
-        </w:rPr>
-        <w:t>ec: NONE [there are no recording details, but we need something to split the performers from other notes]</w:t>
       </w:r>
     </w:p>
     <w:p>

</xml_diff>